<commit_message>
guest page added payment method option
</commit_message>
<xml_diff>
--- a/app/static/docx/pay.docx
+++ b/app/static/docx/pay.docx
@@ -175,7 +175,7 @@
           <w:rtl w:val="0"/>
           <w:lang w:val="en-US"/>
         </w:rPr>
-        <w:t xml:space="preserve">ruft die </w:t>
+        <w:t>ruft die Abrechnungen</w:t>
       </w:r>
       <w:r>
         <w:rPr>
@@ -187,7 +187,19 @@
           <w:rtl w:val="0"/>
           <w:lang w:val="en-US"/>
         </w:rPr>
-        <w:t>Abrechnungen!</w:t>
+        <w:t xml:space="preserve"> mit {{pay_with}} Zahlung</w:t>
+      </w:r>
+      <w:r>
+        <w:rPr>
+          <w:rFonts w:ascii="DotumChe" w:cs="DotumChe" w:hAnsi="DotumChe" w:eastAsia="DotumChe"/>
+          <w:b w:val="1"/>
+          <w:bCs w:val="1"/>
+          <w:sz w:val="20"/>
+          <w:szCs w:val="20"/>
+          <w:rtl w:val="0"/>
+          <w:lang w:val="en-US"/>
+        </w:rPr>
+        <w:t>!</w:t>
       </w:r>
     </w:p>
     <w:p>
@@ -310,20 +322,6 @@
           <w:bottom w:val="dotted" w:color="000000" w:sz="24" w:space="0" w:shadow="0" w:frame="0"/>
           <w:right w:val="nil"/>
         </w:pBdr>
-        <w:spacing w:line="276" w:lineRule="auto"/>
-        <w:jc w:val="center"/>
-        <w:rPr>
-          <w:rFonts w:ascii="DotumChe" w:cs="DotumChe" w:hAnsi="DotumChe" w:eastAsia="DotumChe"/>
-          <w:b w:val="1"/>
-          <w:bCs w:val="1"/>
-          <w:sz w:val="20"/>
-          <w:szCs w:val="20"/>
-        </w:rPr>
-      </w:pPr>
-    </w:p>
-    <w:p>
-      <w:pPr>
-        <w:pStyle w:val="Normal.0"/>
         <w:spacing w:line="276" w:lineRule="auto"/>
         <w:jc w:val="center"/>
         <w:rPr>
@@ -675,8 +673,9 @@
       <w:u w:val="none" w:color="000000"/>
       <w:vertAlign w:val="baseline"/>
       <w:lang w:val="en-US"/>
-      <w14:textOutline>
+      <w14:textOutline w14:w="12700" w14:cap="flat">
         <w14:noFill/>
+        <w14:miter w14:lim="400000"/>
       </w14:textOutline>
       <w14:textFill>
         <w14:solidFill>

</xml_diff>